<commit_message>
Logged some bugs in the word doc committed here.
</commit_message>
<xml_diff>
--- a/Bugs/Bug Report.docx
+++ b/Bugs/Bug Report.docx
@@ -3,6 +3,9 @@
 <w:document xmlns:ve="http://schemas.openxmlformats.org/markup-compatibility/2006" xmlns:o="urn:schemas-microsoft-com:office:office" xmlns:r="http://schemas.openxmlformats.org/officeDocument/2006/relationships" xmlns:m="http://schemas.openxmlformats.org/officeDocument/2006/math" xmlns:v="urn:schemas-microsoft-com:vml" xmlns:wp="http://schemas.openxmlformats.org/drawingml/2006/wordprocessingDrawing" xmlns:w10="urn:schemas-microsoft-com:office:word" xmlns:w="http://schemas.openxmlformats.org/wordprocessingml/2006/main" xmlns:wne="http://schemas.microsoft.com/office/word/2006/wordml">
   <w:body>
     <w:p>
+      <w:pPr>
+        <w:spacing w:line="420" w:lineRule="auto"/>
+      </w:pPr>
       <w:r>
         <w:rPr>
           <w:noProof/>
@@ -66,6 +69,9 @@
       </w:r>
     </w:p>
     <w:p>
+      <w:pPr>
+        <w:spacing w:line="420" w:lineRule="auto"/>
+      </w:pPr>
       <w:r>
         <w:t xml:space="preserve">1.  When removing glass while it is processing/animating on the GUI, the animation image stays frozen on the GUI after the glass is removed, </w:t>
       </w:r>
@@ -74,8 +80,289 @@
       </w:r>
     </w:p>
     <w:p>
+      <w:pPr>
+        <w:spacing w:line="420" w:lineRule="auto"/>
+      </w:pPr>
+      <w:r>
+        <w:rPr>
+          <w:noProof/>
+        </w:rPr>
+        <w:drawing>
+          <wp:anchor distT="0" distB="0" distL="114300" distR="114300" simplePos="0" relativeHeight="251659264" behindDoc="0" locked="0" layoutInCell="1" allowOverlap="1">
+            <wp:simplePos x="0" y="0"/>
+            <wp:positionH relativeFrom="column">
+              <wp:posOffset>4514850</wp:posOffset>
+            </wp:positionH>
+            <wp:positionV relativeFrom="paragraph">
+              <wp:posOffset>85090</wp:posOffset>
+            </wp:positionV>
+            <wp:extent cx="1314450" cy="1409700"/>
+            <wp:effectExtent l="19050" t="0" r="0" b="0"/>
+            <wp:wrapSquare wrapText="bothSides"/>
+            <wp:docPr id="4" name="Picture 4"/>
+            <wp:cNvGraphicFramePr>
+              <a:graphicFrameLocks xmlns:a="http://schemas.openxmlformats.org/drawingml/2006/main" noChangeAspect="1"/>
+            </wp:cNvGraphicFramePr>
+            <a:graphic xmlns:a="http://schemas.openxmlformats.org/drawingml/2006/main">
+              <a:graphicData uri="http://schemas.openxmlformats.org/drawingml/2006/picture">
+                <pic:pic xmlns:pic="http://schemas.openxmlformats.org/drawingml/2006/picture">
+                  <pic:nvPicPr>
+                    <pic:cNvPr id="0" name="Picture 4"/>
+                    <pic:cNvPicPr>
+                      <a:picLocks noChangeAspect="1" noChangeArrowheads="1"/>
+                    </pic:cNvPicPr>
+                  </pic:nvPicPr>
+                  <pic:blipFill>
+                    <a:blip r:embed="rId5" cstate="print"/>
+                    <a:srcRect/>
+                    <a:stretch>
+                      <a:fillRect/>
+                    </a:stretch>
+                  </pic:blipFill>
+                  <pic:spPr bwMode="auto">
+                    <a:xfrm>
+                      <a:off x="0" y="0"/>
+                      <a:ext cx="1314450" cy="1409700"/>
+                    </a:xfrm>
+                    <a:prstGeom prst="rect">
+                      <a:avLst/>
+                    </a:prstGeom>
+                    <a:noFill/>
+                    <a:ln w="9525">
+                      <a:noFill/>
+                      <a:miter lim="800000"/>
+                      <a:headEnd/>
+                      <a:tailEnd/>
+                    </a:ln>
+                  </pic:spPr>
+                </pic:pic>
+              </a:graphicData>
+            </a:graphic>
+          </wp:anchor>
+        </w:drawing>
+      </w:r>
       <w:r>
         <w:t xml:space="preserve">2.  </w:t>
+      </w:r>
+      <w:r>
+        <w:t xml:space="preserve">On the green conveyor family, I broke the conveyor at a time where a piece of glass was </w:t>
+      </w:r>
+      <w:r>
+        <w:rPr>
+          <w:i/>
+        </w:rPr>
+        <w:t>almost</w:t>
+      </w:r>
+      <w:r>
+        <w:t xml:space="preserve"> about to hit the </w:t>
+      </w:r>
+      <w:proofErr w:type="spellStart"/>
+      <w:r>
+        <w:t>po</w:t>
+      </w:r>
+      <w:r>
+        <w:t>pUp</w:t>
+      </w:r>
+      <w:proofErr w:type="spellEnd"/>
+      <w:r>
+        <w:t>, but stopped it just short of doing so.  When attempting to restart the conveyor, it would not do so, even when sending a piece of glass to the entry sensor.</w:t>
+      </w:r>
+      <w:r>
+        <w:t xml:space="preserve">  It requires tricky timing, but this bug can be replicated.</w:t>
+      </w:r>
+    </w:p>
+    <w:p>
+      <w:pPr>
+        <w:spacing w:line="420" w:lineRule="auto"/>
+      </w:pPr>
+      <w:r>
+        <w:rPr>
+          <w:noProof/>
+        </w:rPr>
+        <w:drawing>
+          <wp:anchor distT="0" distB="0" distL="114300" distR="114300" simplePos="0" relativeHeight="251661312" behindDoc="0" locked="0" layoutInCell="1" allowOverlap="1">
+            <wp:simplePos x="0" y="0"/>
+            <wp:positionH relativeFrom="column">
+              <wp:posOffset>2686050</wp:posOffset>
+            </wp:positionH>
+            <wp:positionV relativeFrom="paragraph">
+              <wp:posOffset>2580640</wp:posOffset>
+            </wp:positionV>
+            <wp:extent cx="3467100" cy="1695450"/>
+            <wp:effectExtent l="19050" t="0" r="0" b="0"/>
+            <wp:wrapSquare wrapText="bothSides"/>
+            <wp:docPr id="10" name="Picture 10"/>
+            <wp:cNvGraphicFramePr>
+              <a:graphicFrameLocks xmlns:a="http://schemas.openxmlformats.org/drawingml/2006/main" noChangeAspect="1"/>
+            </wp:cNvGraphicFramePr>
+            <a:graphic xmlns:a="http://schemas.openxmlformats.org/drawingml/2006/main">
+              <a:graphicData uri="http://schemas.openxmlformats.org/drawingml/2006/picture">
+                <pic:pic xmlns:pic="http://schemas.openxmlformats.org/drawingml/2006/picture">
+                  <pic:nvPicPr>
+                    <pic:cNvPr id="0" name="Picture 10"/>
+                    <pic:cNvPicPr>
+                      <a:picLocks noChangeAspect="1" noChangeArrowheads="1"/>
+                    </pic:cNvPicPr>
+                  </pic:nvPicPr>
+                  <pic:blipFill>
+                    <a:blip r:embed="rId6" cstate="print"/>
+                    <a:srcRect/>
+                    <a:stretch>
+                      <a:fillRect/>
+                    </a:stretch>
+                  </pic:blipFill>
+                  <pic:spPr bwMode="auto">
+                    <a:xfrm>
+                      <a:off x="0" y="0"/>
+                      <a:ext cx="3467100" cy="1695450"/>
+                    </a:xfrm>
+                    <a:prstGeom prst="rect">
+                      <a:avLst/>
+                    </a:prstGeom>
+                    <a:noFill/>
+                    <a:ln w="9525">
+                      <a:noFill/>
+                      <a:miter lim="800000"/>
+                      <a:headEnd/>
+                      <a:tailEnd/>
+                    </a:ln>
+                  </pic:spPr>
+                </pic:pic>
+              </a:graphicData>
+            </a:graphic>
+          </wp:anchor>
+        </w:drawing>
+      </w:r>
+      <w:r>
+        <w:rPr>
+          <w:noProof/>
+        </w:rPr>
+        <w:drawing>
+          <wp:anchor distT="0" distB="0" distL="114300" distR="114300" simplePos="0" relativeHeight="251660288" behindDoc="0" locked="0" layoutInCell="1" allowOverlap="1">
+            <wp:simplePos x="0" y="0"/>
+            <wp:positionH relativeFrom="column">
+              <wp:posOffset>1304925</wp:posOffset>
+            </wp:positionH>
+            <wp:positionV relativeFrom="paragraph">
+              <wp:posOffset>18415</wp:posOffset>
+            </wp:positionV>
+            <wp:extent cx="5210175" cy="1371600"/>
+            <wp:effectExtent l="19050" t="0" r="9525" b="0"/>
+            <wp:wrapSquare wrapText="bothSides"/>
+            <wp:docPr id="7" name="Picture 7"/>
+            <wp:cNvGraphicFramePr>
+              <a:graphicFrameLocks xmlns:a="http://schemas.openxmlformats.org/drawingml/2006/main" noChangeAspect="1"/>
+            </wp:cNvGraphicFramePr>
+            <a:graphic xmlns:a="http://schemas.openxmlformats.org/drawingml/2006/main">
+              <a:graphicData uri="http://schemas.openxmlformats.org/drawingml/2006/picture">
+                <pic:pic xmlns:pic="http://schemas.openxmlformats.org/drawingml/2006/picture">
+                  <pic:nvPicPr>
+                    <pic:cNvPr id="0" name="Picture 7"/>
+                    <pic:cNvPicPr>
+                      <a:picLocks noChangeAspect="1" noChangeArrowheads="1"/>
+                    </pic:cNvPicPr>
+                  </pic:nvPicPr>
+                  <pic:blipFill>
+                    <a:blip r:embed="rId7" cstate="print"/>
+                    <a:srcRect/>
+                    <a:stretch>
+                      <a:fillRect/>
+                    </a:stretch>
+                  </pic:blipFill>
+                  <pic:spPr bwMode="auto">
+                    <a:xfrm>
+                      <a:off x="0" y="0"/>
+                      <a:ext cx="5210175" cy="1371600"/>
+                    </a:xfrm>
+                    <a:prstGeom prst="rect">
+                      <a:avLst/>
+                    </a:prstGeom>
+                    <a:noFill/>
+                    <a:ln w="9525">
+                      <a:noFill/>
+                      <a:miter lim="800000"/>
+                      <a:headEnd/>
+                      <a:tailEnd/>
+                    </a:ln>
+                  </pic:spPr>
+                </pic:pic>
+              </a:graphicData>
+            </a:graphic>
+          </wp:anchor>
+        </w:drawing>
+      </w:r>
+      <w:r>
+        <w:t xml:space="preserve">3.  On the green conveyor family, the </w:t>
+      </w:r>
+      <w:proofErr w:type="spellStart"/>
+      <w:r>
+        <w:t>popUp</w:t>
+      </w:r>
+      <w:proofErr w:type="spellEnd"/>
+      <w:r>
+        <w:t xml:space="preserve"> was broken, and the</w:t>
+      </w:r>
+      <w:r>
+        <w:t xml:space="preserve"> glasses were piled up.  When un</w:t>
+      </w:r>
+      <w:r>
+        <w:t>-</w:t>
+      </w:r>
+      <w:r>
+        <w:t>braking</w:t>
+      </w:r>
+      <w:r>
+        <w:t xml:space="preserve"> the </w:t>
+      </w:r>
+      <w:proofErr w:type="spellStart"/>
+      <w:r>
+        <w:t>popUp</w:t>
+      </w:r>
+      <w:proofErr w:type="spellEnd"/>
+      <w:r>
+        <w:t>, the result above occurred</w:t>
+      </w:r>
+      <w:r>
+        <w:t xml:space="preserve"> where a piece of glass was stuck on the green </w:t>
+      </w:r>
+      <w:proofErr w:type="spellStart"/>
+      <w:r>
+        <w:t>popUp</w:t>
+      </w:r>
+      <w:proofErr w:type="spellEnd"/>
+      <w:r>
+        <w:t>.  This bug can be replicated.</w:t>
+      </w:r>
+      <w:r>
+        <w:t xml:space="preserve">  The green </w:t>
+      </w:r>
+      <w:proofErr w:type="spellStart"/>
+      <w:r>
+        <w:t>popUp</w:t>
+      </w:r>
+      <w:proofErr w:type="spellEnd"/>
+      <w:r>
+        <w:t xml:space="preserve"> needs to be broken before the test glasses arrive to see this bug.</w:t>
+      </w:r>
+    </w:p>
+    <w:p>
+      <w:pPr>
+        <w:spacing w:line="420" w:lineRule="auto"/>
+      </w:pPr>
+      <w:r>
+        <w:t xml:space="preserve">4.  </w:t>
+      </w:r>
+      <w:r>
+        <w:t>A piece of glass can get permanently stuck on an online machine by first breaking it so a piece of glass gets on it, then breaking and un</w:t>
+      </w:r>
+      <w:r>
+        <w:t>-</w:t>
+      </w:r>
+      <w:r>
+        <w:t>breaking in quick succession to get the result seen at the right.  The bug was replicated multiple times just to make sure that this is what really caused it.</w:t>
+      </w:r>
+      <w:r>
+        <w:t xml:space="preserve">  The assumption is that all online machines fall prey to this problem.</w:t>
       </w:r>
     </w:p>
     <w:sectPr>

</xml_diff>